<commit_message>
Added InvertIntervals and IntervalDifference
</commit_message>
<xml_diff>
--- a/Intervals.docx
+++ b/Intervals.docx
@@ -24,28 +24,16 @@
     <w:p>
       <w:pPr>
         <w:spacing w:after="0" w:line="240" w:lineRule="auto"/>
-        <w:rPr>
-          <w:lang w:val="de-DE"/>
-        </w:rPr>
-      </w:pPr>
-      <w:r>
-        <w:rPr>
-          <w:lang w:val="de-DE"/>
-        </w:rPr>
+      </w:pPr>
+      <w:r>
         <w:t>Aleksander Drenik</w:t>
       </w:r>
     </w:p>
     <w:p>
       <w:pPr>
         <w:spacing w:after="0" w:line="240" w:lineRule="auto"/>
-        <w:rPr>
-          <w:lang w:val="de-DE"/>
-        </w:rPr>
-      </w:pPr>
-      <w:r>
-        <w:rPr>
-          <w:lang w:val="de-DE"/>
-        </w:rPr>
+      </w:pPr>
+      <w:r>
         <w:t>JSI Ljubljana, IPP Garching</w:t>
       </w:r>
     </w:p>
@@ -79,7 +67,6 @@
       <w:pPr>
         <w:spacing w:after="0" w:line="240" w:lineRule="auto"/>
       </w:pPr>
-      <w:proofErr w:type="gramStart"/>
       <w:r>
         <w:t xml:space="preserve">Installs </w:t>
       </w:r>
@@ -92,7 +79,6 @@
       <w:r>
         <w:t>.</w:t>
       </w:r>
-      <w:proofErr w:type="gramEnd"/>
     </w:p>
     <w:p>
       <w:pPr>
@@ -111,7 +97,6 @@
       <w:pPr>
         <w:spacing w:after="120" w:line="240" w:lineRule="auto"/>
       </w:pPr>
-      <w:proofErr w:type="gramStart"/>
       <w:r>
         <w:rPr>
           <w:b/>
@@ -119,452 +104,345 @@
         <w:t>Signals</w:t>
       </w:r>
       <w:r>
+        <w:t>. Contain one x (or t) and one y column, each as scipy (or numpy) array. Both must be of same size.</w:t>
+      </w:r>
+    </w:p>
+    <w:p>
+      <w:pPr>
+        <w:spacing w:after="120" w:line="240" w:lineRule="auto"/>
+      </w:pPr>
+      <w:r>
+        <w:rPr>
+          <w:b/>
+        </w:rPr>
+        <w:t>Intervals</w:t>
+      </w:r>
+      <w:r>
+        <w:t>. List of [t-start, t-stop] pairs (pairs also lists).</w:t>
+      </w:r>
+    </w:p>
+    <w:p>
+      <w:pPr>
+        <w:spacing w:after="120" w:line="240" w:lineRule="auto"/>
+      </w:pPr>
+      <w:r>
+        <w:t>Functions:</w:t>
+      </w:r>
+    </w:p>
+    <w:p>
+      <w:pPr>
+        <w:spacing w:after="120" w:line="240" w:lineRule="auto"/>
+      </w:pPr>
+      <w:r>
+        <w:rPr>
+          <w:rFonts w:ascii="Courier New" w:hAnsi="Courier New" w:cs="Courier New"/>
+        </w:rPr>
+        <w:t>borders</w:t>
+      </w:r>
+      <w:r>
+        <w:rPr>
+          <w:rFonts w:ascii="Courier New" w:hAnsi="Courier New" w:cs="Courier New"/>
+        </w:rPr>
+        <w:t>(selected):</w:t>
+      </w:r>
+      <w:r>
+        <w:t xml:space="preserve"> </w:t>
+      </w:r>
+      <w:r>
+        <w:rPr>
+          <w:rFonts w:ascii="Courier New" w:hAnsi="Courier New" w:cs="Courier New"/>
+        </w:rPr>
+        <w:t>Selected</w:t>
+      </w:r>
+      <w:r>
+        <w:t xml:space="preserve"> is a scipy array of integers. Primarily meant as list of </w:t>
+      </w:r>
+      <w:r>
+        <w:t>indexes. Function returns first and last elements of each block of consecutive integers.</w:t>
+      </w:r>
+    </w:p>
+    <w:p>
+      <w:pPr>
+        <w:spacing w:after="120" w:line="240" w:lineRule="auto"/>
+      </w:pPr>
+      <w:r>
+        <w:rPr>
+          <w:rFonts w:ascii="Courier New" w:hAnsi="Courier New" w:cs="Courier New"/>
+        </w:rPr>
+        <w:t>islands(in_list, low, high=None):</w:t>
+      </w:r>
+      <w:r>
+        <w:t xml:space="preserve"> Returns index-intervals where </w:t>
+      </w:r>
+      <w:r>
+        <w:rPr>
+          <w:rFonts w:ascii="Courier New" w:hAnsi="Courier New" w:cs="Courier New"/>
+        </w:rPr>
+        <w:t>in_list</w:t>
+      </w:r>
+      <w:r>
+        <w:t xml:space="preserve"> (signal y column) is greater than </w:t>
+      </w:r>
+      <w:r>
+        <w:rPr>
+          <w:rFonts w:ascii="Courier New" w:hAnsi="Courier New" w:cs="Courier New"/>
+        </w:rPr>
+        <w:t>low</w:t>
+      </w:r>
+      <w:r>
+        <w:t xml:space="preserve"> and </w:t>
+      </w:r>
+      <w:r>
+        <w:t>lesser</w:t>
+      </w:r>
+      <w:r>
+        <w:t xml:space="preserve"> than </w:t>
+      </w:r>
+      <w:r>
+        <w:rPr>
+          <w:rFonts w:ascii="Courier New" w:hAnsi="Courier New" w:cs="Courier New"/>
+        </w:rPr>
+        <w:t>high</w:t>
+      </w:r>
+      <w:r>
+        <w:t xml:space="preserve"> if </w:t>
+      </w:r>
+      <w:r>
+        <w:rPr>
+          <w:rFonts w:ascii="Courier New" w:hAnsi="Courier New" w:cs="Courier New"/>
+        </w:rPr>
+        <w:t>high</w:t>
+      </w:r>
+      <w:r>
+        <w:t xml:space="preserve"> is provided.</w:t>
+      </w:r>
+    </w:p>
+    <w:p>
+      <w:pPr>
+        <w:spacing w:after="120" w:line="240" w:lineRule="auto"/>
+      </w:pPr>
+      <w:r>
+        <w:rPr>
+          <w:rFonts w:ascii="Courier New" w:hAnsi="Courier New" w:cs="Courier New"/>
+        </w:rPr>
+        <w:t>islands</w:t>
+      </w:r>
+      <w:r>
+        <w:rPr>
+          <w:rFonts w:ascii="Courier New" w:hAnsi="Courier New" w:cs="Courier New"/>
+        </w:rPr>
+        <w:t>_to_intervals(tcol, islands):</w:t>
+      </w:r>
+      <w:r>
+        <w:t xml:space="preserve"> Translates index-intervals into x-col intervals.</w:t>
+      </w:r>
+    </w:p>
+    <w:p>
+      <w:pPr>
+        <w:spacing w:after="120" w:line="240" w:lineRule="auto"/>
+      </w:pPr>
+      <w:r>
+        <w:rPr>
+          <w:rFonts w:ascii="Courier New" w:hAnsi="Courier New" w:cs="Courier New"/>
+        </w:rPr>
+        <w:t>make_intervals(tcol, ycol, low, high=None):</w:t>
+      </w:r>
+      <w:r>
+        <w:t xml:space="preserve"> </w:t>
+      </w:r>
+      <w:r>
+        <w:t xml:space="preserve">wrapper function for </w:t>
+      </w:r>
+      <w:r>
+        <w:rPr>
+          <w:rFonts w:ascii="Courier New" w:hAnsi="Courier New" w:cs="Courier New"/>
+        </w:rPr>
+        <w:t>islands</w:t>
+      </w:r>
+      <w:r>
+        <w:t xml:space="preserve"> and </w:t>
+      </w:r>
+      <w:r>
+        <w:rPr>
+          <w:rFonts w:ascii="Courier New" w:hAnsi="Courier New" w:cs="Courier New"/>
+        </w:rPr>
+        <w:t>islands_to_intervals</w:t>
+      </w:r>
+      <w:r>
+        <w:t xml:space="preserve">. Returns x-axis intervals where y-value of signal is greater than </w:t>
+      </w:r>
+      <w:r>
+        <w:rPr>
+          <w:rFonts w:ascii="Courier New" w:hAnsi="Courier New" w:cs="Courier New"/>
+        </w:rPr>
+        <w:t>low</w:t>
+      </w:r>
+      <w:r>
+        <w:t xml:space="preserve"> and lesser than </w:t>
+      </w:r>
+      <w:r>
+        <w:rPr>
+          <w:rFonts w:ascii="Courier New" w:hAnsi="Courier New" w:cs="Courier New"/>
+        </w:rPr>
+        <w:t>high</w:t>
+      </w:r>
+      <w:r>
+        <w:t xml:space="preserve"> if </w:t>
+      </w:r>
+      <w:r>
+        <w:rPr>
+          <w:rFonts w:ascii="Courier New" w:hAnsi="Courier New" w:cs="Courier New"/>
+        </w:rPr>
+        <w:t>high</w:t>
+      </w:r>
+      <w:r>
+        <w:t xml:space="preserve"> is specified.</w:t>
+      </w:r>
+    </w:p>
+    <w:p>
+      <w:pPr>
+        <w:spacing w:after="120" w:line="240" w:lineRule="auto"/>
+      </w:pPr>
+      <w:r>
+        <w:rPr>
+          <w:rFonts w:ascii="Courier New" w:hAnsi="Courier New" w:cs="Courier New"/>
+        </w:rPr>
+        <w:t>IntervalIntersection(t, q)</w:t>
+      </w:r>
+      <w:r>
+        <w:t xml:space="preserve">: </w:t>
+      </w:r>
+      <w:r>
+        <w:rPr>
+          <w:rFonts w:ascii="Courier New" w:hAnsi="Courier New" w:cs="Courier New"/>
+        </w:rPr>
+        <w:t>t</w:t>
+      </w:r>
+      <w:r>
+        <w:t xml:space="preserve"> and </w:t>
+      </w:r>
+      <w:r>
+        <w:rPr>
+          <w:rFonts w:ascii="Courier New" w:hAnsi="Courier New" w:cs="Courier New"/>
+        </w:rPr>
+        <w:t>q</w:t>
+      </w:r>
+      <w:r>
+        <w:t xml:space="preserve"> are lists of intervals. Returns cross section of all overlapping intervals between </w:t>
+      </w:r>
+      <w:r>
+        <w:rPr>
+          <w:rFonts w:ascii="Courier New" w:hAnsi="Courier New" w:cs="Courier New"/>
+        </w:rPr>
+        <w:t>t</w:t>
+      </w:r>
+      <w:r>
+        <w:t xml:space="preserve"> and </w:t>
+      </w:r>
+      <w:r>
+        <w:rPr>
+          <w:rFonts w:ascii="Courier New" w:hAnsi="Courier New" w:cs="Courier New"/>
+        </w:rPr>
+        <w:t>q</w:t>
+      </w:r>
+      <w:r>
         <w:t>.</w:t>
       </w:r>
-      <w:proofErr w:type="gramEnd"/>
-      <w:r>
-        <w:t xml:space="preserve"> Contain one x (or t) and one y column, each as </w:t>
-      </w:r>
-      <w:proofErr w:type="spellStart"/>
-      <w:r>
-        <w:t>scipy</w:t>
-      </w:r>
-      <w:proofErr w:type="spellEnd"/>
-      <w:r>
-        <w:t xml:space="preserve"> (or </w:t>
-      </w:r>
-      <w:proofErr w:type="spellStart"/>
-      <w:r>
-        <w:t>numpy</w:t>
-      </w:r>
-      <w:proofErr w:type="spellEnd"/>
-      <w:r>
-        <w:t>) array. Both must be of same size.</w:t>
-      </w:r>
-    </w:p>
-    <w:p>
-      <w:pPr>
-        <w:spacing w:after="120" w:line="240" w:lineRule="auto"/>
-      </w:pPr>
-      <w:proofErr w:type="gramStart"/>
-      <w:r>
-        <w:rPr>
-          <w:b/>
-        </w:rPr>
-        <w:t>Intervals</w:t>
+    </w:p>
+    <w:p>
+      <w:pPr>
+        <w:spacing w:after="120" w:line="240" w:lineRule="auto"/>
+      </w:pPr>
+      <w:r>
+        <w:rPr>
+          <w:rFonts w:ascii="Courier New" w:hAnsi="Courier New" w:cs="Courier New"/>
+        </w:rPr>
+        <w:t>IntervalCleanup(b):</w:t>
+      </w:r>
+      <w:r>
+        <w:t xml:space="preserve"> Returns list of intervals where overlapping and/or adjacent intervals of </w:t>
+      </w:r>
+      <w:r>
+        <w:rPr>
+          <w:rFonts w:ascii="Courier New" w:hAnsi="Courier New" w:cs="Courier New"/>
+        </w:rPr>
+        <w:t>b</w:t>
+      </w:r>
+      <w:r>
+        <w:t xml:space="preserve"> are combined.</w:t>
+      </w:r>
+    </w:p>
+    <w:p>
+      <w:pPr>
+        <w:spacing w:after="120" w:line="240" w:lineRule="auto"/>
+      </w:pPr>
+      <w:r>
+        <w:rPr>
+          <w:rFonts w:ascii="Courier New" w:hAnsi="Courier New" w:cs="Courier New"/>
+        </w:rPr>
+        <w:t xml:space="preserve">InvertIntervals(a, </w:t>
+      </w:r>
+      <w:r>
+        <w:rPr>
+          <w:rFonts w:ascii="Courier New" w:hAnsi="Courier New" w:cs="Courier New"/>
+        </w:rPr>
+        <w:t>frame=None):</w:t>
+      </w:r>
+      <w:r>
+        <w:rPr>
+          <w:rFonts w:ascii="Courier New" w:hAnsi="Courier New" w:cs="Courier New"/>
+        </w:rPr>
+        <w:t xml:space="preserve"> </w:t>
+      </w:r>
+      <w:r>
+        <w:t xml:space="preserve">Returns intervals outside of input interval. </w:t>
+      </w:r>
+      <w:r>
+        <w:rPr>
+          <w:rFonts w:ascii="Courier New" w:hAnsi="Courier New" w:cs="Courier New"/>
+        </w:rPr>
+        <w:t>Frame</w:t>
+      </w:r>
+      <w:r>
+        <w:t xml:space="preserve"> sets start and stop time of intervals</w:t>
+      </w:r>
+      <w:r>
+        <w:t>, however if a covers a larger area, it will be ignored.</w:t>
+      </w:r>
+    </w:p>
+    <w:p>
+      <w:pPr>
+        <w:spacing w:after="120" w:line="240" w:lineRule="auto"/>
+      </w:pPr>
+      <w:r>
+        <w:rPr>
+          <w:rFonts w:ascii="Courier New" w:hAnsi="Courier New" w:cs="Courier New"/>
+        </w:rPr>
+        <w:t>def IntervalDifference(a, b):</w:t>
+      </w:r>
+      <w:r>
+        <w:t xml:space="preserve">   </w:t>
+      </w:r>
+      <w:r>
+        <w:t xml:space="preserve">Returns intervals of </w:t>
+      </w:r>
+      <w:r>
+        <w:rPr>
+          <w:rFonts w:ascii="Courier New" w:hAnsi="Courier New" w:cs="Courier New"/>
+        </w:rPr>
+        <w:t>a</w:t>
+      </w:r>
+      <w:r>
+        <w:t xml:space="preserve"> which do not overlap with intervals of </w:t>
+      </w:r>
+      <w:r>
+        <w:rPr>
+          <w:rFonts w:ascii="Courier New" w:hAnsi="Courier New" w:cs="Courier New"/>
+        </w:rPr>
+        <w:t>b</w:t>
       </w:r>
       <w:r>
         <w:t>.</w:t>
-      </w:r>
-      <w:proofErr w:type="gramEnd"/>
-      <w:r>
-        <w:t xml:space="preserve"> List of [t-start, t-stop] pairs (pairs also lists).</w:t>
-      </w:r>
-    </w:p>
-    <w:p>
-      <w:pPr>
-        <w:spacing w:after="120" w:line="240" w:lineRule="auto"/>
-      </w:pPr>
-      <w:r>
-        <w:t>Functions:</w:t>
-      </w:r>
-    </w:p>
-    <w:p>
-      <w:pPr>
-        <w:spacing w:after="120" w:line="240" w:lineRule="auto"/>
-      </w:pPr>
-      <w:proofErr w:type="gramStart"/>
-      <w:r>
-        <w:rPr>
-          <w:rFonts w:ascii="Courier New" w:hAnsi="Courier New" w:cs="Courier New"/>
-        </w:rPr>
-        <w:t>borders</w:t>
-      </w:r>
-      <w:r>
-        <w:rPr>
-          <w:rFonts w:ascii="Courier New" w:hAnsi="Courier New" w:cs="Courier New"/>
-        </w:rPr>
-        <w:t>(</w:t>
-      </w:r>
-      <w:proofErr w:type="gramEnd"/>
-      <w:r>
-        <w:rPr>
-          <w:rFonts w:ascii="Courier New" w:hAnsi="Courier New" w:cs="Courier New"/>
-        </w:rPr>
-        <w:t>selected):</w:t>
-      </w:r>
-      <w:r>
-        <w:t xml:space="preserve"> </w:t>
-      </w:r>
-      <w:r>
-        <w:rPr>
-          <w:rFonts w:ascii="Courier New" w:hAnsi="Courier New" w:cs="Courier New"/>
-        </w:rPr>
-        <w:t>Selected</w:t>
-      </w:r>
-      <w:r>
-        <w:t xml:space="preserve"> is a </w:t>
-      </w:r>
-      <w:proofErr w:type="spellStart"/>
-      <w:r>
-        <w:t>scipy</w:t>
-      </w:r>
-      <w:proofErr w:type="spellEnd"/>
-      <w:r>
-        <w:t xml:space="preserve"> array of integers. </w:t>
-      </w:r>
-      <w:proofErr w:type="gramStart"/>
-      <w:r>
-        <w:t xml:space="preserve">Primarily meant as list of </w:t>
-      </w:r>
-      <w:r>
-        <w:t>indexes.</w:t>
-      </w:r>
-      <w:proofErr w:type="gramEnd"/>
-      <w:r>
-        <w:t xml:space="preserve"> Function returns first and last elements of each block of consecutive integers.</w:t>
-      </w:r>
-    </w:p>
-    <w:p>
-      <w:pPr>
-        <w:spacing w:after="120" w:line="240" w:lineRule="auto"/>
-      </w:pPr>
-      <w:proofErr w:type="gramStart"/>
-      <w:r>
-        <w:rPr>
-          <w:rFonts w:ascii="Courier New" w:hAnsi="Courier New" w:cs="Courier New"/>
-        </w:rPr>
-        <w:t>islands(</w:t>
-      </w:r>
-      <w:proofErr w:type="spellStart"/>
-      <w:proofErr w:type="gramEnd"/>
-      <w:r>
-        <w:rPr>
-          <w:rFonts w:ascii="Courier New" w:hAnsi="Courier New" w:cs="Courier New"/>
-        </w:rPr>
-        <w:t>in_list</w:t>
-      </w:r>
-      <w:proofErr w:type="spellEnd"/>
-      <w:r>
-        <w:rPr>
-          <w:rFonts w:ascii="Courier New" w:hAnsi="Courier New" w:cs="Courier New"/>
-        </w:rPr>
-        <w:t>, low, high=None):</w:t>
-      </w:r>
-      <w:r>
-        <w:t xml:space="preserve"> Returns index-intervals where </w:t>
-      </w:r>
-      <w:proofErr w:type="spellStart"/>
-      <w:r>
-        <w:rPr>
-          <w:rFonts w:ascii="Courier New" w:hAnsi="Courier New" w:cs="Courier New"/>
-        </w:rPr>
-        <w:t>in_list</w:t>
-      </w:r>
-      <w:proofErr w:type="spellEnd"/>
-      <w:r>
-        <w:t xml:space="preserve"> (signal y column) is greater than </w:t>
-      </w:r>
-      <w:r>
-        <w:rPr>
-          <w:rFonts w:ascii="Courier New" w:hAnsi="Courier New" w:cs="Courier New"/>
-        </w:rPr>
-        <w:t>low</w:t>
-      </w:r>
-      <w:r>
-        <w:t xml:space="preserve"> and </w:t>
-      </w:r>
-      <w:r>
-        <w:t>lesser</w:t>
-      </w:r>
-      <w:r>
-        <w:t xml:space="preserve"> than </w:t>
-      </w:r>
-      <w:r>
-        <w:rPr>
-          <w:rFonts w:ascii="Courier New" w:hAnsi="Courier New" w:cs="Courier New"/>
-        </w:rPr>
-        <w:t>high</w:t>
-      </w:r>
-      <w:r>
-        <w:t xml:space="preserve"> if </w:t>
-      </w:r>
-      <w:r>
-        <w:rPr>
-          <w:rFonts w:ascii="Courier New" w:hAnsi="Courier New" w:cs="Courier New"/>
-        </w:rPr>
-        <w:t>high</w:t>
-      </w:r>
-      <w:r>
-        <w:t xml:space="preserve"> is provided.</w:t>
-      </w:r>
-    </w:p>
-    <w:p>
-      <w:pPr>
-        <w:spacing w:after="120" w:line="240" w:lineRule="auto"/>
-      </w:pPr>
-      <w:proofErr w:type="spellStart"/>
-      <w:r>
-        <w:rPr>
-          <w:rFonts w:ascii="Courier New" w:hAnsi="Courier New" w:cs="Courier New"/>
-        </w:rPr>
-        <w:t>islands</w:t>
-      </w:r>
-      <w:r>
-        <w:rPr>
-          <w:rFonts w:ascii="Courier New" w:hAnsi="Courier New" w:cs="Courier New"/>
-        </w:rPr>
-        <w:t>_to_</w:t>
-      </w:r>
-      <w:proofErr w:type="gramStart"/>
-      <w:r>
-        <w:rPr>
-          <w:rFonts w:ascii="Courier New" w:hAnsi="Courier New" w:cs="Courier New"/>
-        </w:rPr>
-        <w:t>intervals</w:t>
-      </w:r>
-      <w:proofErr w:type="spellEnd"/>
-      <w:r>
-        <w:rPr>
-          <w:rFonts w:ascii="Courier New" w:hAnsi="Courier New" w:cs="Courier New"/>
-        </w:rPr>
-        <w:t>(</w:t>
-      </w:r>
-      <w:proofErr w:type="spellStart"/>
-      <w:proofErr w:type="gramEnd"/>
-      <w:r>
-        <w:rPr>
-          <w:rFonts w:ascii="Courier New" w:hAnsi="Courier New" w:cs="Courier New"/>
-        </w:rPr>
-        <w:t>tcol</w:t>
-      </w:r>
-      <w:proofErr w:type="spellEnd"/>
-      <w:r>
-        <w:rPr>
-          <w:rFonts w:ascii="Courier New" w:hAnsi="Courier New" w:cs="Courier New"/>
-        </w:rPr>
-        <w:t>, islands):</w:t>
-      </w:r>
-      <w:r>
-        <w:t xml:space="preserve"> Translates index-intervals into x-col intervals.</w:t>
-      </w:r>
-    </w:p>
-    <w:p>
-      <w:pPr>
-        <w:spacing w:after="120" w:line="240" w:lineRule="auto"/>
-      </w:pPr>
-      <w:proofErr w:type="spellStart"/>
-      <w:r>
-        <w:rPr>
-          <w:rFonts w:ascii="Courier New" w:hAnsi="Courier New" w:cs="Courier New"/>
-        </w:rPr>
-        <w:t>make_</w:t>
-      </w:r>
-      <w:proofErr w:type="gramStart"/>
-      <w:r>
-        <w:rPr>
-          <w:rFonts w:ascii="Courier New" w:hAnsi="Courier New" w:cs="Courier New"/>
-        </w:rPr>
-        <w:t>intervals</w:t>
-      </w:r>
-      <w:proofErr w:type="spellEnd"/>
-      <w:r>
-        <w:rPr>
-          <w:rFonts w:ascii="Courier New" w:hAnsi="Courier New" w:cs="Courier New"/>
-        </w:rPr>
-        <w:t>(</w:t>
-      </w:r>
-      <w:proofErr w:type="spellStart"/>
-      <w:proofErr w:type="gramEnd"/>
-      <w:r>
-        <w:rPr>
-          <w:rFonts w:ascii="Courier New" w:hAnsi="Courier New" w:cs="Courier New"/>
-        </w:rPr>
-        <w:t>tcol</w:t>
-      </w:r>
-      <w:proofErr w:type="spellEnd"/>
-      <w:r>
-        <w:rPr>
-          <w:rFonts w:ascii="Courier New" w:hAnsi="Courier New" w:cs="Courier New"/>
-        </w:rPr>
-        <w:t xml:space="preserve">, </w:t>
-      </w:r>
-      <w:proofErr w:type="spellStart"/>
-      <w:r>
-        <w:rPr>
-          <w:rFonts w:ascii="Courier New" w:hAnsi="Courier New" w:cs="Courier New"/>
-        </w:rPr>
-        <w:t>ycol</w:t>
-      </w:r>
-      <w:proofErr w:type="spellEnd"/>
-      <w:r>
-        <w:rPr>
-          <w:rFonts w:ascii="Courier New" w:hAnsi="Courier New" w:cs="Courier New"/>
-        </w:rPr>
-        <w:t>, low, high=None):</w:t>
-      </w:r>
-      <w:r>
-        <w:t xml:space="preserve"> </w:t>
-      </w:r>
-      <w:r>
-        <w:t xml:space="preserve">wrapper function for </w:t>
-      </w:r>
-      <w:r>
-        <w:rPr>
-          <w:rFonts w:ascii="Courier New" w:hAnsi="Courier New" w:cs="Courier New"/>
-        </w:rPr>
-        <w:t>islands</w:t>
-      </w:r>
-      <w:r>
-        <w:t xml:space="preserve"> and </w:t>
-      </w:r>
-      <w:proofErr w:type="spellStart"/>
-      <w:r>
-        <w:rPr>
-          <w:rFonts w:ascii="Courier New" w:hAnsi="Courier New" w:cs="Courier New"/>
-        </w:rPr>
-        <w:t>islands_to_intervals</w:t>
-      </w:r>
-      <w:proofErr w:type="spellEnd"/>
-      <w:r>
-        <w:t xml:space="preserve">. Returns x-axis intervals where y-value of signal is greater than </w:t>
-      </w:r>
-      <w:r>
-        <w:rPr>
-          <w:rFonts w:ascii="Courier New" w:hAnsi="Courier New" w:cs="Courier New"/>
-        </w:rPr>
-        <w:t>low</w:t>
-      </w:r>
-      <w:r>
-        <w:t xml:space="preserve"> and lesser than </w:t>
-      </w:r>
-      <w:r>
-        <w:rPr>
-          <w:rFonts w:ascii="Courier New" w:hAnsi="Courier New" w:cs="Courier New"/>
-        </w:rPr>
-        <w:t>high</w:t>
-      </w:r>
-      <w:r>
-        <w:t xml:space="preserve"> if </w:t>
-      </w:r>
-      <w:r>
-        <w:rPr>
-          <w:rFonts w:ascii="Courier New" w:hAnsi="Courier New" w:cs="Courier New"/>
-        </w:rPr>
-        <w:t>high</w:t>
-      </w:r>
-      <w:r>
-        <w:t xml:space="preserve"> is specified.</w:t>
-      </w:r>
-    </w:p>
-    <w:p>
-      <w:pPr>
-        <w:spacing w:after="120" w:line="240" w:lineRule="auto"/>
-      </w:pPr>
-      <w:proofErr w:type="spellStart"/>
-      <w:proofErr w:type="gramStart"/>
-      <w:r>
-        <w:rPr>
-          <w:rFonts w:ascii="Courier New" w:hAnsi="Courier New" w:cs="Courier New"/>
-        </w:rPr>
-        <w:t>IntervalIntersection</w:t>
-      </w:r>
-      <w:proofErr w:type="spellEnd"/>
-      <w:r>
-        <w:rPr>
-          <w:rFonts w:ascii="Courier New" w:hAnsi="Courier New" w:cs="Courier New"/>
-        </w:rPr>
-        <w:t>(</w:t>
-      </w:r>
-      <w:proofErr w:type="gramEnd"/>
-      <w:r>
-        <w:rPr>
-          <w:rFonts w:ascii="Courier New" w:hAnsi="Courier New" w:cs="Courier New"/>
-        </w:rPr>
-        <w:t>t, q)</w:t>
-      </w:r>
-      <w:r>
-        <w:t xml:space="preserve">: </w:t>
-      </w:r>
-      <w:r>
-        <w:rPr>
-          <w:rFonts w:ascii="Courier New" w:hAnsi="Courier New" w:cs="Courier New"/>
-        </w:rPr>
-        <w:t>t</w:t>
-      </w:r>
-      <w:r>
-        <w:t xml:space="preserve"> and </w:t>
-      </w:r>
-      <w:r>
-        <w:rPr>
-          <w:rFonts w:ascii="Courier New" w:hAnsi="Courier New" w:cs="Courier New"/>
-        </w:rPr>
-        <w:t>q</w:t>
-      </w:r>
-      <w:r>
-        <w:t xml:space="preserve"> are lists of intervals. </w:t>
-      </w:r>
-      <w:proofErr w:type="gramStart"/>
-      <w:r>
-        <w:t xml:space="preserve">Returns cross section of all overlapping intervals between </w:t>
-      </w:r>
-      <w:r>
-        <w:rPr>
-          <w:rFonts w:ascii="Courier New" w:hAnsi="Courier New" w:cs="Courier New"/>
-        </w:rPr>
-        <w:t>t</w:t>
-      </w:r>
-      <w:r>
-        <w:t xml:space="preserve"> and </w:t>
-      </w:r>
-      <w:r>
-        <w:rPr>
-          <w:rFonts w:ascii="Courier New" w:hAnsi="Courier New" w:cs="Courier New"/>
-        </w:rPr>
-        <w:t>q</w:t>
-      </w:r>
-      <w:r>
-        <w:t>.</w:t>
-      </w:r>
-      <w:proofErr w:type="gramEnd"/>
-    </w:p>
-    <w:p>
-      <w:pPr>
-        <w:spacing w:after="120" w:line="240" w:lineRule="auto"/>
-      </w:pPr>
-      <w:proofErr w:type="spellStart"/>
-      <w:proofErr w:type="gramStart"/>
-      <w:r>
-        <w:rPr>
-          <w:rFonts w:ascii="Courier New" w:hAnsi="Courier New" w:cs="Courier New"/>
-        </w:rPr>
-        <w:t>IntervalCleanup</w:t>
-      </w:r>
-      <w:proofErr w:type="spellEnd"/>
-      <w:r>
-        <w:rPr>
-          <w:rFonts w:ascii="Courier New" w:hAnsi="Courier New" w:cs="Courier New"/>
-        </w:rPr>
-        <w:t>(</w:t>
-      </w:r>
-      <w:proofErr w:type="gramEnd"/>
-      <w:r>
-        <w:rPr>
-          <w:rFonts w:ascii="Courier New" w:hAnsi="Courier New" w:cs="Courier New"/>
-        </w:rPr>
-        <w:t>b):</w:t>
-      </w:r>
-      <w:r>
-        <w:t xml:space="preserve"> Returns list of intervals where overlapping and/or adjacent intervals of </w:t>
-      </w:r>
-      <w:r>
-        <w:rPr>
-          <w:rFonts w:ascii="Courier New" w:hAnsi="Courier New" w:cs="Courier New"/>
-        </w:rPr>
-        <w:t>b</w:t>
-      </w:r>
-      <w:r>
-        <w:t xml:space="preserve"> are combined.</w:t>
       </w:r>
       <w:bookmarkStart w:id="0" w:name="_GoBack"/>
       <w:bookmarkEnd w:id="0"/>
@@ -573,41 +451,11 @@
       <w:pPr>
         <w:spacing w:after="120" w:line="240" w:lineRule="auto"/>
       </w:pPr>
-      <w:proofErr w:type="gramStart"/>
-      <w:r>
-        <w:rPr>
-          <w:rFonts w:ascii="Courier New" w:hAnsi="Courier New" w:cs="Courier New"/>
-        </w:rPr>
-        <w:t>focus(</w:t>
-      </w:r>
-      <w:proofErr w:type="spellStart"/>
-      <w:proofErr w:type="gramEnd"/>
-      <w:r>
-        <w:rPr>
-          <w:rFonts w:ascii="Courier New" w:hAnsi="Courier New" w:cs="Courier New"/>
-        </w:rPr>
-        <w:t>x_list</w:t>
-      </w:r>
-      <w:proofErr w:type="spellEnd"/>
-      <w:r>
-        <w:rPr>
-          <w:rFonts w:ascii="Courier New" w:hAnsi="Courier New" w:cs="Courier New"/>
-        </w:rPr>
-        <w:t xml:space="preserve">, </w:t>
-      </w:r>
-      <w:proofErr w:type="spellStart"/>
-      <w:r>
-        <w:rPr>
-          <w:rFonts w:ascii="Courier New" w:hAnsi="Courier New" w:cs="Courier New"/>
-        </w:rPr>
-        <w:t>y_list</w:t>
-      </w:r>
-      <w:proofErr w:type="spellEnd"/>
-      <w:r>
-        <w:rPr>
-          <w:rFonts w:ascii="Courier New" w:hAnsi="Courier New" w:cs="Courier New"/>
-        </w:rPr>
-        <w:t>, area):</w:t>
+      <w:r>
+        <w:rPr>
+          <w:rFonts w:ascii="Courier New" w:hAnsi="Courier New" w:cs="Courier New"/>
+        </w:rPr>
+        <w:t>focus(x_list, y_list, area):</w:t>
       </w:r>
       <w:r>
         <w:t xml:space="preserve"> Returns portions of x and y columns where x is within defined </w:t>
@@ -621,14 +469,12 @@
       <w:r>
         <w:t xml:space="preserve">. </w:t>
       </w:r>
-      <w:proofErr w:type="gramStart"/>
       <w:r>
         <w:rPr>
           <w:rFonts w:ascii="Courier New" w:hAnsi="Courier New" w:cs="Courier New"/>
         </w:rPr>
         <w:t>area</w:t>
       </w:r>
-      <w:proofErr w:type="gramEnd"/>
       <w:r>
         <w:t xml:space="preserve"> should be provided as [x-min, x-max] pair.</w:t>
       </w:r>
@@ -637,78 +483,30 @@
       <w:pPr>
         <w:spacing w:after="120" w:line="240" w:lineRule="auto"/>
       </w:pPr>
-      <w:proofErr w:type="spellStart"/>
-      <w:r>
-        <w:rPr>
-          <w:rFonts w:ascii="Courier New" w:hAnsi="Courier New" w:cs="Courier New"/>
-        </w:rPr>
-        <w:t>pin_</w:t>
-      </w:r>
-      <w:proofErr w:type="gramStart"/>
-      <w:r>
-        <w:rPr>
-          <w:rFonts w:ascii="Courier New" w:hAnsi="Courier New" w:cs="Courier New"/>
-        </w:rPr>
-        <w:t>point</w:t>
-      </w:r>
-      <w:proofErr w:type="spellEnd"/>
-      <w:r>
-        <w:rPr>
-          <w:rFonts w:ascii="Courier New" w:hAnsi="Courier New" w:cs="Courier New"/>
-        </w:rPr>
-        <w:t>(</w:t>
-      </w:r>
-      <w:proofErr w:type="spellStart"/>
-      <w:proofErr w:type="gramEnd"/>
+      <w:r>
+        <w:rPr>
+          <w:rFonts w:ascii="Courier New" w:hAnsi="Courier New" w:cs="Courier New"/>
+        </w:rPr>
+        <w:t>pin_point(input_list, sought_value):</w:t>
+      </w:r>
+      <w:r>
+        <w:t xml:space="preserve"> In </w:t>
+      </w:r>
       <w:r>
         <w:rPr>
           <w:rFonts w:ascii="Courier New" w:hAnsi="Courier New" w:cs="Courier New"/>
         </w:rPr>
         <w:t>input_list</w:t>
       </w:r>
-      <w:proofErr w:type="spellEnd"/>
-      <w:r>
-        <w:rPr>
-          <w:rFonts w:ascii="Courier New" w:hAnsi="Courier New" w:cs="Courier New"/>
-        </w:rPr>
-        <w:t xml:space="preserve">, </w:t>
-      </w:r>
-      <w:proofErr w:type="spellStart"/>
+      <w:r>
+        <w:t xml:space="preserve">, finds nearest value to </w:t>
+      </w:r>
       <w:r>
         <w:rPr>
           <w:rFonts w:ascii="Courier New" w:hAnsi="Courier New" w:cs="Courier New"/>
         </w:rPr>
         <w:t>sought_value</w:t>
       </w:r>
-      <w:proofErr w:type="spellEnd"/>
-      <w:r>
-        <w:rPr>
-          <w:rFonts w:ascii="Courier New" w:hAnsi="Courier New" w:cs="Courier New"/>
-        </w:rPr>
-        <w:t>):</w:t>
-      </w:r>
-      <w:r>
-        <w:t xml:space="preserve"> In </w:t>
-      </w:r>
-      <w:proofErr w:type="spellStart"/>
-      <w:r>
-        <w:rPr>
-          <w:rFonts w:ascii="Courier New" w:hAnsi="Courier New" w:cs="Courier New"/>
-        </w:rPr>
-        <w:t>input_list</w:t>
-      </w:r>
-      <w:proofErr w:type="spellEnd"/>
-      <w:r>
-        <w:t xml:space="preserve">, finds nearest value to </w:t>
-      </w:r>
-      <w:proofErr w:type="spellStart"/>
-      <w:r>
-        <w:rPr>
-          <w:rFonts w:ascii="Courier New" w:hAnsi="Courier New" w:cs="Courier New"/>
-        </w:rPr>
-        <w:t>sought_value</w:t>
-      </w:r>
-      <w:proofErr w:type="spellEnd"/>
       <w:r>
         <w:t xml:space="preserve"> and returns its index.</w:t>
       </w:r>

</xml_diff>